<commit_message>
Updating the "Preparaçao para rodar o sistema.docx"
</commit_message>
<xml_diff>
--- a/ArquivosAuxiliares/Preparação para rodar o sistema.docx
+++ b/ArquivosAuxiliares/Preparação para rodar o sistema.docx
@@ -4,6 +4,76 @@
   <w:body>
     <w:p>
       <w:pPr>
+        <w:rPr>
+          <w:b w:val="1"/>
+        </w:rPr>
+      </w:pPr>
+      <w:r>
+        <w:rPr>
+          <w:b w:val="1"/>
+          <w:rtl w:val="0"/>
+        </w:rPr>
+        <w:t xml:space="preserve">obs: </w:t>
+      </w:r>
+    </w:p>
+    <w:p>
+      <w:pPr>
+        <w:numPr>
+          <w:ilvl w:val="0"/>
+          <w:numId w:val="1"/>
+        </w:numPr>
+        <w:ind w:left="720" w:hanging="360"/>
+        <w:rPr>
+          <w:u w:val="none"/>
+        </w:rPr>
+      </w:pPr>
+      <w:r>
+        <w:rPr>
+          <w:rtl w:val="0"/>
+        </w:rPr>
+        <w:t xml:space="preserve">Esse passo a passo foi feito no Visual Studio.</w:t>
+      </w:r>
+    </w:p>
+    <w:p>
+      <w:pPr>
+        <w:numPr>
+          <w:ilvl w:val="0"/>
+          <w:numId w:val="1"/>
+        </w:numPr>
+        <w:ind w:left="720" w:hanging="360"/>
+        <w:rPr>
+          <w:u w:val="none"/>
+        </w:rPr>
+      </w:pPr>
+      <w:r>
+        <w:rPr>
+          <w:rtl w:val="0"/>
+        </w:rPr>
+        <w:t xml:space="preserve">A aplicação roda na porta https://localhost:7249/swagger/index.html</w:t>
+      </w:r>
+    </w:p>
+    <w:p>
+      <w:pPr>
+        <w:rPr/>
+      </w:pPr>
+      <w:r>
+        <w:rPr>
+          <w:rtl w:val="0"/>
+        </w:rPr>
+      </w:r>
+    </w:p>
+    <w:p>
+      <w:pPr>
+        <w:rPr/>
+      </w:pPr>
+      <w:r>
+        <w:rPr>
+          <w:rtl w:val="0"/>
+        </w:rPr>
+      </w:r>
+    </w:p>
+    <w:p>
+      <w:pPr>
         <w:rPr/>
       </w:pPr>
       <w:r>
@@ -141,12 +211,12 @@
           <wp:inline distB="114300" distT="114300" distL="114300" distR="114300">
             <wp:extent cx="4333875" cy="2362200"/>
             <wp:effectExtent b="0" l="0" r="0" t="0"/>
-            <wp:docPr id="3" name="image10.png"/>
+            <wp:docPr id="3" name="image8.png"/>
             <a:graphic>
               <a:graphicData uri="http://schemas.openxmlformats.org/drawingml/2006/picture">
                 <pic:pic>
                   <pic:nvPicPr>
-                    <pic:cNvPr id="0" name="image10.png"/>
+                    <pic:cNvPr id="0" name="image8.png"/>
                     <pic:cNvPicPr preferRelativeResize="0"/>
                   </pic:nvPicPr>
                   <pic:blipFill>
@@ -186,12 +256,12 @@
           <wp:inline distB="114300" distT="114300" distL="114300" distR="114300">
             <wp:extent cx="6858000" cy="5391150"/>
             <wp:effectExtent b="0" l="0" r="0" t="0"/>
-            <wp:docPr id="5" name="image1.png"/>
+            <wp:docPr id="5" name="image3.png"/>
             <a:graphic>
               <a:graphicData uri="http://schemas.openxmlformats.org/drawingml/2006/picture">
                 <pic:pic>
                   <pic:nvPicPr>
-                    <pic:cNvPr id="0" name="image1.png"/>
+                    <pic:cNvPr id="0" name="image3.png"/>
                     <pic:cNvPicPr preferRelativeResize="0"/>
                   </pic:nvPicPr>
                   <pic:blipFill>
@@ -231,12 +301,12 @@
           <wp:inline distB="114300" distT="114300" distL="114300" distR="114300">
             <wp:extent cx="7029450" cy="5505450"/>
             <wp:effectExtent b="0" l="0" r="0" t="0"/>
-            <wp:docPr id="9" name="image6.png"/>
+            <wp:docPr id="10" name="image9.png"/>
             <a:graphic>
               <a:graphicData uri="http://schemas.openxmlformats.org/drawingml/2006/picture">
                 <pic:pic>
                   <pic:nvPicPr>
-                    <pic:cNvPr id="0" name="image6.png"/>
+                    <pic:cNvPr id="0" name="image9.png"/>
                     <pic:cNvPicPr preferRelativeResize="0"/>
                   </pic:nvPicPr>
                   <pic:blipFill>
@@ -297,12 +367,12 @@
           <wp:inline distB="114300" distT="114300" distL="114300" distR="114300">
             <wp:extent cx="5391150" cy="2581275"/>
             <wp:effectExtent b="0" l="0" r="0" t="0"/>
-            <wp:docPr id="1" name="image4.png"/>
+            <wp:docPr id="1" name="image5.png"/>
             <a:graphic>
               <a:graphicData uri="http://schemas.openxmlformats.org/drawingml/2006/picture">
                 <pic:pic>
                   <pic:nvPicPr>
-                    <pic:cNvPr id="0" name="image4.png"/>
+                    <pic:cNvPr id="0" name="image5.png"/>
                     <pic:cNvPicPr preferRelativeResize="0"/>
                   </pic:nvPicPr>
                   <pic:blipFill>
@@ -363,12 +433,12 @@
           <wp:inline distB="114300" distT="114300" distL="114300" distR="114300">
             <wp:extent cx="6819900" cy="5381625"/>
             <wp:effectExtent b="0" l="0" r="0" t="0"/>
-            <wp:docPr id="8" name="image8.png"/>
+            <wp:docPr id="7" name="image2.png"/>
             <a:graphic>
               <a:graphicData uri="http://schemas.openxmlformats.org/drawingml/2006/picture">
                 <pic:pic>
                   <pic:nvPicPr>
-                    <pic:cNvPr id="0" name="image8.png"/>
+                    <pic:cNvPr id="0" name="image2.png"/>
                     <pic:cNvPicPr preferRelativeResize="0"/>
                   </pic:nvPicPr>
                   <pic:blipFill>
@@ -416,40 +486,29 @@
         <w:rPr>
           <w:rtl w:val="0"/>
         </w:rPr>
-        <w:t xml:space="preserve">6. Rodar a aplicação e observar os logs para ter certeza que conectou no BD com sucesso</w:t>
-      </w:r>
-    </w:p>
-    <w:p>
-      <w:pPr>
-        <w:rPr/>
-      </w:pPr>
-      <w:r>
-        <w:rPr>
-          <w:rtl w:val="0"/>
-        </w:rPr>
-        <w:t xml:space="preserve">- Caso não connect, verifique se o serviço windows do Docker está rodando </w:t>
-      </w:r>
-    </w:p>
-    <w:p>
-      <w:pPr>
-        <w:rPr/>
-      </w:pPr>
-      <w:r>
-        <w:rPr>
-          <w:rtl w:val="0"/>
-        </w:rPr>
-        <w:t xml:space="preserve">- Se estiver inicie novamente o BD (via prompt: docker start pg-server-db)</w:t>
-      </w:r>
-    </w:p>
-    <w:p>
-      <w:pPr>
-        <w:rPr/>
-      </w:pPr>
-      <w:r>
-        <w:rPr>
-          <w:rtl w:val="0"/>
-        </w:rPr>
-        <w:t xml:space="preserve">- A conexão com sucesso, já cria todas as tabelas no BD. O único requisito é ter o BD criado manualmente.</w:t>
+        <w:t xml:space="preserve">6 - Abra a solução no Visual Studio:</w:t>
+      </w:r>
+    </w:p>
+    <w:p>
+      <w:pPr>
+        <w:rPr/>
+      </w:pPr>
+      <w:r>
+        <w:rPr>
+          <w:rtl w:val="0"/>
+        </w:rPr>
+        <w:t xml:space="preserve"> </w:t>
+      </w:r>
+    </w:p>
+    <w:p>
+      <w:pPr>
+        <w:rPr/>
+      </w:pPr>
+      <w:r>
+        <w:rPr>
+          <w:rtl w:val="0"/>
+        </w:rPr>
+        <w:t xml:space="preserve"> - Clique na camada “Application” com o botão direito e defina  como “Projeto de Incialização”.</w:t>
       </w:r>
     </w:p>
     <w:p>
@@ -460,9 +519,207 @@
         <w:rPr/>
         <w:drawing>
           <wp:inline distB="114300" distT="114300" distL="114300" distR="114300">
-            <wp:extent cx="2809875" cy="7800975"/>
+            <wp:extent cx="6896100" cy="5514975"/>
             <wp:effectExtent b="0" l="0" r="0" t="0"/>
-            <wp:docPr id="7" name="image7.png"/>
+            <wp:docPr id="4" name="image1.png"/>
+            <a:graphic>
+              <a:graphicData uri="http://schemas.openxmlformats.org/drawingml/2006/picture">
+                <pic:pic>
+                  <pic:nvPicPr>
+                    <pic:cNvPr id="0" name="image1.png"/>
+                    <pic:cNvPicPr preferRelativeResize="0"/>
+                  </pic:nvPicPr>
+                  <pic:blipFill>
+                    <a:blip r:embed="rId11"/>
+                    <a:srcRect b="0" l="0" r="0" t="0"/>
+                    <a:stretch>
+                      <a:fillRect/>
+                    </a:stretch>
+                  </pic:blipFill>
+                  <pic:spPr>
+                    <a:xfrm>
+                      <a:off x="0" y="0"/>
+                      <a:ext cx="6896100" cy="5514975"/>
+                    </a:xfrm>
+                    <a:prstGeom prst="rect"/>
+                    <a:ln/>
+                  </pic:spPr>
+                </pic:pic>
+              </a:graphicData>
+            </a:graphic>
+          </wp:inline>
+        </w:drawing>
+      </w:r>
+      <w:r>
+        <w:rPr>
+          <w:rtl w:val="0"/>
+        </w:rPr>
+      </w:r>
+    </w:p>
+    <w:p>
+      <w:pPr>
+        <w:rPr/>
+      </w:pPr>
+      <w:r>
+        <w:rPr>
+          <w:rtl w:val="0"/>
+        </w:rPr>
+      </w:r>
+    </w:p>
+    <w:p>
+      <w:pPr>
+        <w:rPr/>
+      </w:pPr>
+      <w:r>
+        <w:rPr>
+          <w:rtl w:val="0"/>
+        </w:rPr>
+        <w:t xml:space="preserve">Deve aparecer o “https” dentro do botão de inicialização:</w:t>
+      </w:r>
+    </w:p>
+    <w:p>
+      <w:pPr>
+        <w:rPr/>
+      </w:pPr>
+      <w:r>
+        <w:rPr/>
+        <w:drawing>
+          <wp:inline distB="114300" distT="114300" distL="114300" distR="114300">
+            <wp:extent cx="6667500" cy="1181100"/>
+            <wp:effectExtent b="0" l="0" r="0" t="0"/>
+            <wp:docPr id="8" name="image6.png"/>
+            <a:graphic>
+              <a:graphicData uri="http://schemas.openxmlformats.org/drawingml/2006/picture">
+                <pic:pic>
+                  <pic:nvPicPr>
+                    <pic:cNvPr id="0" name="image6.png"/>
+                    <pic:cNvPicPr preferRelativeResize="0"/>
+                  </pic:nvPicPr>
+                  <pic:blipFill>
+                    <a:blip r:embed="rId12"/>
+                    <a:srcRect b="0" l="0" r="0" t="0"/>
+                    <a:stretch>
+                      <a:fillRect/>
+                    </a:stretch>
+                  </pic:blipFill>
+                  <pic:spPr>
+                    <a:xfrm>
+                      <a:off x="0" y="0"/>
+                      <a:ext cx="6667500" cy="1181100"/>
+                    </a:xfrm>
+                    <a:prstGeom prst="rect"/>
+                    <a:ln/>
+                  </pic:spPr>
+                </pic:pic>
+              </a:graphicData>
+            </a:graphic>
+          </wp:inline>
+        </w:drawing>
+      </w:r>
+      <w:r>
+        <w:rPr>
+          <w:rtl w:val="0"/>
+        </w:rPr>
+      </w:r>
+    </w:p>
+    <w:p>
+      <w:pPr>
+        <w:rPr/>
+      </w:pPr>
+      <w:r>
+        <w:rPr>
+          <w:rtl w:val="0"/>
+        </w:rPr>
+      </w:r>
+    </w:p>
+    <w:p>
+      <w:pPr>
+        <w:rPr/>
+      </w:pPr>
+      <w:r>
+        <w:rPr>
+          <w:rtl w:val="0"/>
+        </w:rPr>
+        <w:t xml:space="preserve">clique na pequena seta dentro do botão de inicializar e selecione o navegador web de sua preferência:</w:t>
+      </w:r>
+    </w:p>
+    <w:p>
+      <w:pPr>
+        <w:rPr/>
+      </w:pPr>
+      <w:r>
+        <w:rPr/>
+        <w:drawing>
+          <wp:inline distB="114300" distT="114300" distL="114300" distR="114300">
+            <wp:extent cx="5781675" cy="2619375"/>
+            <wp:effectExtent b="0" l="0" r="0" t="0"/>
+            <wp:docPr id="9" name="image10.png"/>
+            <a:graphic>
+              <a:graphicData uri="http://schemas.openxmlformats.org/drawingml/2006/picture">
+                <pic:pic>
+                  <pic:nvPicPr>
+                    <pic:cNvPr id="0" name="image10.png"/>
+                    <pic:cNvPicPr preferRelativeResize="0"/>
+                  </pic:nvPicPr>
+                  <pic:blipFill>
+                    <a:blip r:embed="rId13"/>
+                    <a:srcRect b="0" l="0" r="0" t="0"/>
+                    <a:stretch>
+                      <a:fillRect/>
+                    </a:stretch>
+                  </pic:blipFill>
+                  <pic:spPr>
+                    <a:xfrm>
+                      <a:off x="0" y="0"/>
+                      <a:ext cx="5781675" cy="2619375"/>
+                    </a:xfrm>
+                    <a:prstGeom prst="rect"/>
+                    <a:ln/>
+                  </pic:spPr>
+                </pic:pic>
+              </a:graphicData>
+            </a:graphic>
+          </wp:inline>
+        </w:drawing>
+      </w:r>
+      <w:r>
+        <w:rPr>
+          <w:rtl w:val="0"/>
+        </w:rPr>
+      </w:r>
+    </w:p>
+    <w:p>
+      <w:pPr>
+        <w:rPr/>
+      </w:pPr>
+      <w:r>
+        <w:rPr>
+          <w:rtl w:val="0"/>
+        </w:rPr>
+      </w:r>
+    </w:p>
+    <w:p>
+      <w:pPr>
+        <w:rPr/>
+      </w:pPr>
+      <w:r>
+        <w:rPr>
+          <w:rtl w:val="0"/>
+        </w:rPr>
+        <w:t xml:space="preserve">Inicie a aplicação, e espere a abertura do navegador com o Swagger.</w:t>
+      </w:r>
+    </w:p>
+    <w:p>
+      <w:pPr>
+        <w:rPr/>
+      </w:pPr>
+      <w:r>
+        <w:rPr/>
+        <w:drawing>
+          <wp:inline distB="114300" distT="114300" distL="114300" distR="114300">
+            <wp:extent cx="11963400" cy="4886325"/>
+            <wp:effectExtent b="0" l="0" r="0" t="0"/>
+            <wp:docPr id="2" name="image7.png"/>
             <a:graphic>
               <a:graphicData uri="http://schemas.openxmlformats.org/drawingml/2006/picture">
                 <pic:pic>
@@ -471,7 +728,106 @@
                     <pic:cNvPicPr preferRelativeResize="0"/>
                   </pic:nvPicPr>
                   <pic:blipFill>
-                    <a:blip r:embed="rId11"/>
+                    <a:blip r:embed="rId14"/>
+                    <a:srcRect b="0" l="0" r="0" t="0"/>
+                    <a:stretch>
+                      <a:fillRect/>
+                    </a:stretch>
+                  </pic:blipFill>
+                  <pic:spPr>
+                    <a:xfrm>
+                      <a:off x="0" y="0"/>
+                      <a:ext cx="11963400" cy="4886325"/>
+                    </a:xfrm>
+                    <a:prstGeom prst="rect"/>
+                    <a:ln/>
+                  </pic:spPr>
+                </pic:pic>
+              </a:graphicData>
+            </a:graphic>
+          </wp:inline>
+        </w:drawing>
+      </w:r>
+      <w:r>
+        <w:rPr>
+          <w:rtl w:val="0"/>
+        </w:rPr>
+      </w:r>
+    </w:p>
+    <w:p>
+      <w:pPr>
+        <w:rPr/>
+      </w:pPr>
+      <w:r>
+        <w:rPr>
+          <w:rtl w:val="0"/>
+        </w:rPr>
+      </w:r>
+    </w:p>
+    <w:p>
+      <w:pPr>
+        <w:rPr/>
+      </w:pPr>
+      <w:r>
+        <w:rPr>
+          <w:rtl w:val="0"/>
+        </w:rPr>
+        <w:t xml:space="preserve">7. Após rodar a aplicação, observar os logs para ter certeza que conectou no BD com sucesso.</w:t>
+      </w:r>
+    </w:p>
+    <w:p>
+      <w:pPr>
+        <w:rPr/>
+      </w:pPr>
+      <w:r>
+        <w:rPr>
+          <w:rtl w:val="0"/>
+        </w:rPr>
+        <w:t xml:space="preserve">- Caso não connect, verifique se o serviço windows do Docker está rodando </w:t>
+      </w:r>
+    </w:p>
+    <w:p>
+      <w:pPr>
+        <w:rPr/>
+      </w:pPr>
+      <w:r>
+        <w:rPr>
+          <w:rtl w:val="0"/>
+        </w:rPr>
+        <w:t xml:space="preserve">- Se estiver inicie novamente o BD (via prompt: docker start pg-server-db)</w:t>
+      </w:r>
+    </w:p>
+    <w:p>
+      <w:pPr>
+        <w:rPr/>
+      </w:pPr>
+      <w:r>
+        <w:rPr>
+          <w:rtl w:val="0"/>
+        </w:rPr>
+        <w:t xml:space="preserve">- A conexão com sucesso, já cria todas as tabelas no BD. O único requisito é ter o BD criado manualmente.</w:t>
+      </w:r>
+    </w:p>
+    <w:p>
+      <w:pPr>
+        <w:rPr/>
+      </w:pPr>
+      <w:r>
+        <w:rPr/>
+        <w:drawing>
+          <wp:inline distB="114300" distT="114300" distL="114300" distR="114300">
+            <wp:extent cx="2809875" cy="7800975"/>
+            <wp:effectExtent b="0" l="0" r="0" t="0"/>
+            <wp:docPr id="6" name="image4.png"/>
+            <a:graphic>
+              <a:graphicData uri="http://schemas.openxmlformats.org/drawingml/2006/picture">
+                <pic:pic>
+                  <pic:nvPicPr>
+                    <pic:cNvPr id="0" name="image4.png"/>
+                    <pic:cNvPicPr preferRelativeResize="0"/>
+                  </pic:nvPicPr>
+                  <pic:blipFill>
+                    <a:blip r:embed="rId15"/>
                     <a:srcRect b="0" l="0" r="0" t="0"/>
                     <a:stretch>
                       <a:fillRect/>
@@ -547,292 +903,27 @@
         <w:rPr>
           <w:rtl w:val="0"/>
         </w:rPr>
-        <w:t xml:space="preserve">8 - Clique na camada “Application” com o botão direito e defina  como “Projeto de Incialização”.</w:t>
-      </w:r>
-    </w:p>
-    <w:p>
-      <w:pPr>
-        <w:rPr/>
-      </w:pPr>
-      <w:r>
-        <w:rPr/>
-        <w:drawing>
-          <wp:inline distB="114300" distT="114300" distL="114300" distR="114300">
-            <wp:extent cx="6896100" cy="5514975"/>
-            <wp:effectExtent b="0" l="0" r="0" t="0"/>
-            <wp:docPr id="10" name="image5.png"/>
-            <a:graphic>
-              <a:graphicData uri="http://schemas.openxmlformats.org/drawingml/2006/picture">
-                <pic:pic>
-                  <pic:nvPicPr>
-                    <pic:cNvPr id="0" name="image5.png"/>
-                    <pic:cNvPicPr preferRelativeResize="0"/>
-                  </pic:nvPicPr>
-                  <pic:blipFill>
-                    <a:blip r:embed="rId12"/>
-                    <a:srcRect b="0" l="0" r="0" t="0"/>
-                    <a:stretch>
-                      <a:fillRect/>
-                    </a:stretch>
-                  </pic:blipFill>
-                  <pic:spPr>
-                    <a:xfrm>
-                      <a:off x="0" y="0"/>
-                      <a:ext cx="6896100" cy="5514975"/>
-                    </a:xfrm>
-                    <a:prstGeom prst="rect"/>
-                    <a:ln/>
-                  </pic:spPr>
-                </pic:pic>
-              </a:graphicData>
-            </a:graphic>
-          </wp:inline>
-        </w:drawing>
-      </w:r>
-      <w:r>
-        <w:rPr>
-          <w:rtl w:val="0"/>
-        </w:rPr>
-      </w:r>
-    </w:p>
-    <w:p>
-      <w:pPr>
-        <w:rPr/>
-      </w:pPr>
-      <w:r>
-        <w:rPr>
-          <w:rtl w:val="0"/>
-        </w:rPr>
-      </w:r>
-    </w:p>
-    <w:p>
-      <w:pPr>
-        <w:rPr/>
-      </w:pPr>
-      <w:r>
-        <w:rPr>
-          <w:rtl w:val="0"/>
-        </w:rPr>
-      </w:r>
-    </w:p>
-    <w:p>
-      <w:pPr>
-        <w:rPr/>
-      </w:pPr>
-      <w:r>
-        <w:rPr>
-          <w:rtl w:val="0"/>
-        </w:rPr>
-      </w:r>
-    </w:p>
-    <w:p>
-      <w:pPr>
-        <w:rPr/>
-      </w:pPr>
-      <w:r>
-        <w:rPr>
-          <w:rtl w:val="0"/>
-        </w:rPr>
-        <w:t xml:space="preserve">Deve aparecer o “https” dentro do botão de inicializar:</w:t>
-      </w:r>
-    </w:p>
-    <w:p>
-      <w:pPr>
-        <w:rPr/>
-      </w:pPr>
-      <w:r>
-        <w:rPr/>
-        <w:drawing>
-          <wp:inline distB="114300" distT="114300" distL="114300" distR="114300">
-            <wp:extent cx="6667500" cy="1181100"/>
-            <wp:effectExtent b="0" l="0" r="0" t="0"/>
-            <wp:docPr id="4" name="image9.png"/>
-            <a:graphic>
-              <a:graphicData uri="http://schemas.openxmlformats.org/drawingml/2006/picture">
-                <pic:pic>
-                  <pic:nvPicPr>
-                    <pic:cNvPr id="0" name="image9.png"/>
-                    <pic:cNvPicPr preferRelativeResize="0"/>
-                  </pic:nvPicPr>
-                  <pic:blipFill>
-                    <a:blip r:embed="rId13"/>
-                    <a:srcRect b="0" l="0" r="0" t="0"/>
-                    <a:stretch>
-                      <a:fillRect/>
-                    </a:stretch>
-                  </pic:blipFill>
-                  <pic:spPr>
-                    <a:xfrm>
-                      <a:off x="0" y="0"/>
-                      <a:ext cx="6667500" cy="1181100"/>
-                    </a:xfrm>
-                    <a:prstGeom prst="rect"/>
-                    <a:ln/>
-                  </pic:spPr>
-                </pic:pic>
-              </a:graphicData>
-            </a:graphic>
-          </wp:inline>
-        </w:drawing>
-      </w:r>
-      <w:r>
-        <w:rPr>
-          <w:rtl w:val="0"/>
-        </w:rPr>
-      </w:r>
-    </w:p>
-    <w:p>
-      <w:pPr>
-        <w:rPr/>
-      </w:pPr>
-      <w:r>
-        <w:rPr>
-          <w:rtl w:val="0"/>
-        </w:rPr>
-      </w:r>
-    </w:p>
-    <w:p>
-      <w:pPr>
-        <w:rPr/>
-      </w:pPr>
-      <w:r>
-        <w:rPr>
-          <w:rtl w:val="0"/>
-        </w:rPr>
-        <w:t xml:space="preserve">clique na pequena seta dentro do botão de inicializar e selecione o navegador web de sua preferência:</w:t>
-      </w:r>
-    </w:p>
-    <w:p>
-      <w:pPr>
-        <w:rPr/>
-      </w:pPr>
-      <w:r>
-        <w:rPr/>
-        <w:drawing>
-          <wp:inline distB="114300" distT="114300" distL="114300" distR="114300">
-            <wp:extent cx="5781675" cy="2619375"/>
-            <wp:effectExtent b="0" l="0" r="0" t="0"/>
-            <wp:docPr id="6" name="image3.png"/>
-            <a:graphic>
-              <a:graphicData uri="http://schemas.openxmlformats.org/drawingml/2006/picture">
-                <pic:pic>
-                  <pic:nvPicPr>
-                    <pic:cNvPr id="0" name="image3.png"/>
-                    <pic:cNvPicPr preferRelativeResize="0"/>
-                  </pic:nvPicPr>
-                  <pic:blipFill>
-                    <a:blip r:embed="rId14"/>
-                    <a:srcRect b="0" l="0" r="0" t="0"/>
-                    <a:stretch>
-                      <a:fillRect/>
-                    </a:stretch>
-                  </pic:blipFill>
-                  <pic:spPr>
-                    <a:xfrm>
-                      <a:off x="0" y="0"/>
-                      <a:ext cx="5781675" cy="2619375"/>
-                    </a:xfrm>
-                    <a:prstGeom prst="rect"/>
-                    <a:ln/>
-                  </pic:spPr>
-                </pic:pic>
-              </a:graphicData>
-            </a:graphic>
-          </wp:inline>
-        </w:drawing>
-      </w:r>
-      <w:r>
-        <w:rPr>
-          <w:rtl w:val="0"/>
-        </w:rPr>
-      </w:r>
-    </w:p>
-    <w:p>
-      <w:pPr>
-        <w:rPr/>
-      </w:pPr>
-      <w:r>
-        <w:rPr>
-          <w:rtl w:val="0"/>
-        </w:rPr>
-      </w:r>
-    </w:p>
-    <w:p>
-      <w:pPr>
-        <w:rPr/>
-      </w:pPr>
-      <w:r>
-        <w:rPr>
-          <w:rtl w:val="0"/>
-        </w:rPr>
-        <w:t xml:space="preserve">Inicie a aplicação, e espere a abertura do navegador com o Swagger.</w:t>
-      </w:r>
-    </w:p>
-    <w:p>
-      <w:pPr>
-        <w:rPr/>
-      </w:pPr>
-      <w:r>
-        <w:rPr/>
-        <w:drawing>
-          <wp:inline distB="114300" distT="114300" distL="114300" distR="114300">
-            <wp:extent cx="11963400" cy="4886325"/>
-            <wp:effectExtent b="0" l="0" r="0" t="0"/>
-            <wp:docPr id="2" name="image2.png"/>
-            <a:graphic>
-              <a:graphicData uri="http://schemas.openxmlformats.org/drawingml/2006/picture">
-                <pic:pic>
-                  <pic:nvPicPr>
-                    <pic:cNvPr id="0" name="image2.png"/>
-                    <pic:cNvPicPr preferRelativeResize="0"/>
-                  </pic:nvPicPr>
-                  <pic:blipFill>
-                    <a:blip r:embed="rId15"/>
-                    <a:srcRect b="0" l="0" r="0" t="0"/>
-                    <a:stretch>
-                      <a:fillRect/>
-                    </a:stretch>
-                  </pic:blipFill>
-                  <pic:spPr>
-                    <a:xfrm>
-                      <a:off x="0" y="0"/>
-                      <a:ext cx="11963400" cy="4886325"/>
-                    </a:xfrm>
-                    <a:prstGeom prst="rect"/>
-                    <a:ln/>
-                  </pic:spPr>
-                </pic:pic>
-              </a:graphicData>
-            </a:graphic>
-          </wp:inline>
-        </w:drawing>
-      </w:r>
-      <w:r>
-        <w:rPr>
-          <w:rtl w:val="0"/>
-        </w:rPr>
-      </w:r>
-    </w:p>
-    <w:p>
-      <w:pPr>
-        <w:rPr/>
-      </w:pPr>
-      <w:r>
-        <w:rPr>
-          <w:rtl w:val="0"/>
-        </w:rPr>
-      </w:r>
-    </w:p>
-    <w:p>
-      <w:pPr>
-        <w:rPr/>
-      </w:pPr>
-      <w:r>
-        <w:rPr>
-          <w:rtl w:val="0"/>
-        </w:rPr>
         <w:t xml:space="preserve">Pronto! Sua aplicação já está rodando e pronto para operar.</w:t>
-        <w:br w:type="textWrapping"/>
+      </w:r>
+    </w:p>
+    <w:p>
+      <w:pPr>
+        <w:rPr/>
+      </w:pPr>
+      <w:r>
+        <w:rPr>
+          <w:rtl w:val="0"/>
+        </w:rPr>
+      </w:r>
+    </w:p>
+    <w:p>
+      <w:pPr>
+        <w:rPr/>
+      </w:pPr>
+      <w:r>
+        <w:rPr>
+          <w:rtl w:val="0"/>
+        </w:rPr>
       </w:r>
     </w:p>
     <w:p>
@@ -855,7 +946,121 @@
 </file>
 
 <file path=word/numbering.xml><?xml version="1.0" encoding="utf-8"?>
-<w:numbering xmlns:mc="http://schemas.openxmlformats.org/markup-compatibility/2006" xmlns:o="urn:schemas-microsoft-com:office:office" xmlns:r="http://schemas.openxmlformats.org/officeDocument/2006/relationships" xmlns:m="http://schemas.openxmlformats.org/officeDocument/2006/math" xmlns:v="urn:schemas-microsoft-com:vml" xmlns:wp="http://schemas.openxmlformats.org/drawingml/2006/wordprocessingDrawing" xmlns:w10="urn:schemas-microsoft-com:office:word" xmlns:w="http://schemas.openxmlformats.org/wordprocessingml/2006/main" xmlns:wne="http://schemas.microsoft.com/office/word/2006/wordml" xmlns:sl="http://schemas.openxmlformats.org/schemaLibrary/2006/main" xmlns:a="http://schemas.openxmlformats.org/drawingml/2006/main" xmlns:pic="http://schemas.openxmlformats.org/drawingml/2006/picture" xmlns:c="http://schemas.openxmlformats.org/drawingml/2006/chart" xmlns:lc="http://schemas.openxmlformats.org/drawingml/2006/lockedCanvas" xmlns:dgm="http://schemas.openxmlformats.org/drawingml/2006/diagram" xmlns:wps="http://schemas.microsoft.com/office/word/2010/wordprocessingShape" xmlns:wpg="http://schemas.microsoft.com/office/word/2010/wordprocessingGroup" xmlns:w14="http://schemas.microsoft.com/office/word/2010/wordml" xmlns:w15="http://schemas.microsoft.com/office/word/2012/wordml"/>
+<w:numbering xmlns:mc="http://schemas.openxmlformats.org/markup-compatibility/2006" xmlns:o="urn:schemas-microsoft-com:office:office" xmlns:r="http://schemas.openxmlformats.org/officeDocument/2006/relationships" xmlns:m="http://schemas.openxmlformats.org/officeDocument/2006/math" xmlns:v="urn:schemas-microsoft-com:vml" xmlns:wp="http://schemas.openxmlformats.org/drawingml/2006/wordprocessingDrawing" xmlns:w10="urn:schemas-microsoft-com:office:word" xmlns:w="http://schemas.openxmlformats.org/wordprocessingml/2006/main" xmlns:wne="http://schemas.microsoft.com/office/word/2006/wordml" xmlns:sl="http://schemas.openxmlformats.org/schemaLibrary/2006/main" xmlns:a="http://schemas.openxmlformats.org/drawingml/2006/main" xmlns:pic="http://schemas.openxmlformats.org/drawingml/2006/picture" xmlns:c="http://schemas.openxmlformats.org/drawingml/2006/chart" xmlns:lc="http://schemas.openxmlformats.org/drawingml/2006/lockedCanvas" xmlns:dgm="http://schemas.openxmlformats.org/drawingml/2006/diagram" xmlns:wps="http://schemas.microsoft.com/office/word/2010/wordprocessingShape" xmlns:wpg="http://schemas.microsoft.com/office/word/2010/wordprocessingGroup" xmlns:w14="http://schemas.microsoft.com/office/word/2010/wordml" xmlns:w15="http://schemas.microsoft.com/office/word/2012/wordml">
+  <w:abstractNum w:abstractNumId="1">
+    <w:lvl w:ilvl="0">
+      <w:start w:val="1"/>
+      <w:numFmt w:val="bullet"/>
+      <w:lvlText w:val="-"/>
+      <w:lvlJc w:val="left"/>
+      <w:pPr>
+        <w:ind w:left="720" w:hanging="360"/>
+      </w:pPr>
+      <w:rPr>
+        <w:u w:val="none"/>
+      </w:rPr>
+    </w:lvl>
+    <w:lvl w:ilvl="1">
+      <w:start w:val="1"/>
+      <w:numFmt w:val="bullet"/>
+      <w:lvlText w:val="-"/>
+      <w:lvlJc w:val="left"/>
+      <w:pPr>
+        <w:ind w:left="1440" w:hanging="360"/>
+      </w:pPr>
+      <w:rPr>
+        <w:u w:val="none"/>
+      </w:rPr>
+    </w:lvl>
+    <w:lvl w:ilvl="2">
+      <w:start w:val="1"/>
+      <w:numFmt w:val="bullet"/>
+      <w:lvlText w:val="-"/>
+      <w:lvlJc w:val="left"/>
+      <w:pPr>
+        <w:ind w:left="2160" w:hanging="360"/>
+      </w:pPr>
+      <w:rPr>
+        <w:u w:val="none"/>
+      </w:rPr>
+    </w:lvl>
+    <w:lvl w:ilvl="3">
+      <w:start w:val="1"/>
+      <w:numFmt w:val="bullet"/>
+      <w:lvlText w:val="-"/>
+      <w:lvlJc w:val="left"/>
+      <w:pPr>
+        <w:ind w:left="2880" w:hanging="360"/>
+      </w:pPr>
+      <w:rPr>
+        <w:u w:val="none"/>
+      </w:rPr>
+    </w:lvl>
+    <w:lvl w:ilvl="4">
+      <w:start w:val="1"/>
+      <w:numFmt w:val="bullet"/>
+      <w:lvlText w:val="-"/>
+      <w:lvlJc w:val="left"/>
+      <w:pPr>
+        <w:ind w:left="3600" w:hanging="360"/>
+      </w:pPr>
+      <w:rPr>
+        <w:u w:val="none"/>
+      </w:rPr>
+    </w:lvl>
+    <w:lvl w:ilvl="5">
+      <w:start w:val="1"/>
+      <w:numFmt w:val="bullet"/>
+      <w:lvlText w:val="-"/>
+      <w:lvlJc w:val="left"/>
+      <w:pPr>
+        <w:ind w:left="4320" w:hanging="360"/>
+      </w:pPr>
+      <w:rPr>
+        <w:u w:val="none"/>
+      </w:rPr>
+    </w:lvl>
+    <w:lvl w:ilvl="6">
+      <w:start w:val="1"/>
+      <w:numFmt w:val="bullet"/>
+      <w:lvlText w:val="-"/>
+      <w:lvlJc w:val="left"/>
+      <w:pPr>
+        <w:ind w:left="5040" w:hanging="360"/>
+      </w:pPr>
+      <w:rPr>
+        <w:u w:val="none"/>
+      </w:rPr>
+    </w:lvl>
+    <w:lvl w:ilvl="7">
+      <w:start w:val="1"/>
+      <w:numFmt w:val="bullet"/>
+      <w:lvlText w:val="-"/>
+      <w:lvlJc w:val="left"/>
+      <w:pPr>
+        <w:ind w:left="5760" w:hanging="360"/>
+      </w:pPr>
+      <w:rPr>
+        <w:u w:val="none"/>
+      </w:rPr>
+    </w:lvl>
+    <w:lvl w:ilvl="8">
+      <w:start w:val="1"/>
+      <w:numFmt w:val="bullet"/>
+      <w:lvlText w:val="-"/>
+      <w:lvlJc w:val="left"/>
+      <w:pPr>
+        <w:ind w:left="6480" w:hanging="360"/>
+      </w:pPr>
+      <w:rPr>
+        <w:u w:val="none"/>
+      </w:rPr>
+    </w:lvl>
+  </w:abstractNum>
+  <w:num w:numId="1">
+    <w:abstractNumId w:val="1"/>
+  </w:num>
+</w:numbering>
 </file>
 
 <file path=word/styles.xml><?xml version="1.0" encoding="utf-8"?>

</xml_diff>